<commit_message>
HTH: Chapter 17, Fixing typos
</commit_message>
<xml_diff>
--- a/story-hth/Chapter 17.docx
+++ b/story-hth/Chapter 17.docx
@@ -45,7 +45,27 @@
           <w:szCs w:val="22"/>
           <w:lang w:val="en-US"/>
         </w:rPr>
-        <w:t>Gayoon awakened, weakly opening her eyes.</w:t>
+        <w:t xml:space="preserve">Gayoon </w:t>
+      </w:r>
+      <w:r>
+        <w:rPr>
+          <w:rFonts w:ascii="Arial" w:hAnsi="Arial" w:cs="Arial"/>
+          <w:color w:val="222222"/>
+          <w:sz w:val="22"/>
+          <w:szCs w:val="22"/>
+          <w:lang w:val="en-US"/>
+        </w:rPr>
+        <w:t>woke up</w:t>
+      </w:r>
+      <w:r>
+        <w:rPr>
+          <w:rFonts w:ascii="Arial" w:hAnsi="Arial" w:cs="Arial"/>
+          <w:color w:val="222222"/>
+          <w:sz w:val="22"/>
+          <w:szCs w:val="22"/>
+          <w:lang w:val="en-US"/>
+        </w:rPr>
+        <w:t>, weakly opening her eyes.</w:t>
       </w:r>
     </w:p>
     <w:p>
@@ -215,7 +235,27 @@
           <w:szCs w:val="22"/>
           <w:lang w:val="en-US"/>
         </w:rPr>
-        <w:t>"You awakened...?" - A voice behind her spoke.</w:t>
+        <w:t xml:space="preserve">"You </w:t>
+      </w:r>
+      <w:r>
+        <w:rPr>
+          <w:rFonts w:ascii="Arial" w:hAnsi="Arial" w:cs="Arial"/>
+          <w:color w:val="222222"/>
+          <w:sz w:val="22"/>
+          <w:szCs w:val="22"/>
+          <w:lang w:val="en-US"/>
+        </w:rPr>
+        <w:t>woke up</w:t>
+      </w:r>
+      <w:r>
+        <w:rPr>
+          <w:rFonts w:ascii="Arial" w:hAnsi="Arial" w:cs="Arial"/>
+          <w:color w:val="222222"/>
+          <w:sz w:val="22"/>
+          <w:szCs w:val="22"/>
+          <w:lang w:val="en-US"/>
+        </w:rPr>
+        <w:t>...?" - A voice behind her spoke.</w:t>
       </w:r>
     </w:p>
     <w:p>
@@ -566,7 +606,27 @@
           <w:szCs w:val="22"/>
           <w:lang w:val="en-US"/>
         </w:rPr>
-        <w:t>Hyejin gave her a serious look, intertwining the younger girl's hands with hers - "Promise me that you won't give up on her... I made this mistake one and I don't want you to repeat it"</w:t>
+        <w:t>Hyejin gave her a serious look, intertwining the younger girl's hands with hers - "Promise me that you won't give up on her... I made this mistake on</w:t>
+      </w:r>
+      <w:r>
+        <w:rPr>
+          <w:rFonts w:ascii="Arial" w:hAnsi="Arial" w:cs="Arial"/>
+          <w:color w:val="222222"/>
+          <w:sz w:val="22"/>
+          <w:szCs w:val="22"/>
+          <w:lang w:val="en-US"/>
+        </w:rPr>
+        <w:t>c</w:t>
+      </w:r>
+      <w:r>
+        <w:rPr>
+          <w:rFonts w:ascii="Arial" w:hAnsi="Arial" w:cs="Arial"/>
+          <w:color w:val="222222"/>
+          <w:sz w:val="22"/>
+          <w:szCs w:val="22"/>
+          <w:lang w:val="en-US"/>
+        </w:rPr>
+        <w:t>e and I don't want you to repeat it"</w:t>
       </w:r>
     </w:p>
     <w:p>

</xml_diff>